<commit_message>
Added Git and VS Code to Resume
</commit_message>
<xml_diff>
--- a/documents/Resume_9-19-2022.docx
+++ b/documents/Resume_9-19-2022.docx
@@ -810,14 +810,18 @@
         </w:rPr>
         <w:t xml:space="preserve"> </w:t>
       </w:r>
-      <w:proofErr w:type="spellStart"/>
+      <w:r>
+        <w:rPr>
+          <w:rFonts w:ascii="Times New Roman" w:hAnsi="Times New Roman"/>
+        </w:rPr>
+        <w:t xml:space="preserve">MATLAB, </w:t>
+      </w:r>
       <w:r>
         <w:rPr>
           <w:rFonts w:ascii="Times New Roman" w:eastAsia="Symbol" w:hAnsi="Times New Roman"/>
         </w:rPr>
         <w:t>MathCAD</w:t>
       </w:r>
-      <w:proofErr w:type="spellEnd"/>
       <w:r>
         <w:rPr>
           <w:rFonts w:ascii="Times New Roman" w:hAnsi="Times New Roman"/>
@@ -891,7 +895,7 @@
         <w:rPr>
           <w:rFonts w:ascii="Times New Roman" w:hAnsi="Times New Roman"/>
         </w:rPr>
-        <w:t>ROS</w:t>
+        <w:t>VS Code</w:t>
       </w:r>
       <w:r>
         <w:rPr>
@@ -990,7 +994,7 @@
         <w:rPr>
           <w:rFonts w:ascii="Times New Roman" w:eastAsia="Symbol" w:hAnsi="Times New Roman"/>
         </w:rPr>
-        <w:t>MATLAB</w:t>
+        <w:t>Git</w:t>
       </w:r>
       <w:r>
         <w:rPr>
@@ -1053,7 +1057,6 @@
         </w:rPr>
         <w:tab/>
       </w:r>
-      <w:proofErr w:type="spellStart"/>
       <w:r>
         <w:rPr>
           <w:rFonts w:ascii="Times New Roman" w:hAnsi="Times New Roman"/>
@@ -1061,7 +1064,6 @@
         </w:rPr>
         <w:t>Tronair</w:t>
       </w:r>
-      <w:proofErr w:type="spellEnd"/>
       <w:r>
         <w:rPr>
           <w:rFonts w:ascii="Times New Roman" w:hAnsi="Times New Roman"/>
@@ -1432,23 +1434,7 @@
           <w:rFonts w:ascii="Times New Roman" w:hAnsi="Times New Roman"/>
           <w:b/>
         </w:rPr>
-        <w:t>Therma-</w:t>
-      </w:r>
-      <w:proofErr w:type="spellStart"/>
-      <w:r>
-        <w:rPr>
-          <w:rFonts w:ascii="Times New Roman" w:hAnsi="Times New Roman"/>
-          <w:b/>
-        </w:rPr>
-        <w:t>Tru</w:t>
-      </w:r>
-      <w:proofErr w:type="spellEnd"/>
-      <w:r>
-        <w:rPr>
-          <w:rFonts w:ascii="Times New Roman" w:hAnsi="Times New Roman"/>
-          <w:b/>
-        </w:rPr>
-        <w:t xml:space="preserve"> Doors</w:t>
+        <w:t>Therma-Tru Doors</w:t>
       </w:r>
       <w:r>
         <w:rPr>
@@ -2061,16 +2047,8 @@
         <w:rPr>
           <w:rFonts w:ascii="Times New Roman" w:eastAsia="Symbol" w:hAnsi="Times New Roman"/>
         </w:rPr>
-        <w:t xml:space="preserve">Designed a wood stove PID temperature controller over </w:t>
-      </w:r>
-      <w:proofErr w:type="spellStart"/>
-      <w:r>
-        <w:rPr>
-          <w:rFonts w:ascii="Times New Roman" w:eastAsia="Symbol" w:hAnsi="Times New Roman"/>
-        </w:rPr>
-        <w:t>wifi</w:t>
-      </w:r>
-      <w:proofErr w:type="spellEnd"/>
+        <w:t>Designed a wood stove PID temperature controller over wifi</w:t>
+      </w:r>
       <w:r>
         <w:rPr>
           <w:rFonts w:ascii="Times New Roman" w:eastAsia="Symbol" w:hAnsi="Times New Roman"/>
@@ -2144,21 +2122,7 @@
         <w:rPr>
           <w:rFonts w:ascii="Times New Roman" w:eastAsia="Symbol" w:hAnsi="Times New Roman"/>
         </w:rPr>
-        <w:t xml:space="preserve"> “</w:t>
-      </w:r>
-      <w:proofErr w:type="spellStart"/>
-      <w:r>
-        <w:rPr>
-          <w:rFonts w:ascii="Times New Roman" w:eastAsia="Symbol" w:hAnsi="Times New Roman"/>
-        </w:rPr>
-        <w:t>Onewheel</w:t>
-      </w:r>
-      <w:proofErr w:type="spellEnd"/>
-      <w:r>
-        <w:rPr>
-          <w:rFonts w:ascii="Times New Roman" w:eastAsia="Symbol" w:hAnsi="Times New Roman"/>
-        </w:rPr>
-        <w:t xml:space="preserve">” </w:t>
+        <w:t xml:space="preserve"> “Onewheel” </w:t>
       </w:r>
       <w:r>
         <w:rPr>

</xml_diff>